<commit_message>
docs: atualização relatório backtracking v2
</commit_message>
<xml_diff>
--- a/docs/Relatório Técnico.docx
+++ b/docs/Relatório Técnico.docx
@@ -1464,7 +1464,7 @@
                 <w:spacing w:val="-7"/>
                 <w:sz w:val="22"/>
               </w:rPr>
-              <w:t xml:space="preserve">Backtracking, Informações, </w:t>
+              <w:t>Backtracking, Informações</w:t>
             </w:r>
           </w:p>
           <w:p>
@@ -1482,106 +1482,7 @@
               <w:spacing w:lineRule="auto" w:line="240" w:before="0" w:after="0"/>
               <w:ind w:hanging="0" w:left="735" w:right="475"/>
               <w:jc w:val="left"/>
-              <w:rPr>
-                <w:sz w:val="22"/>
-              </w:rPr>
-            </w:pPr>
-            <w:r>
-              <w:rPr>
-                <w:spacing w:val="-7"/>
-                <w:sz w:val="22"/>
-              </w:rPr>
-              <w:t>Comparação</w:t>
-            </w:r>
-            <w:r>
-              <w:rPr>
-                <w:spacing w:val="-58"/>
-                <w:sz w:val="22"/>
-              </w:rPr>
-              <w:t xml:space="preserve"> </w:t>
-            </w:r>
-            <w:r>
-              <w:rPr>
-                <w:spacing w:val="-7"/>
-                <w:sz w:val="22"/>
-              </w:rPr>
-              <w:t>entre</w:t>
-            </w:r>
-            <w:r>
-              <w:rPr>
-                <w:spacing w:val="-2"/>
-                <w:sz w:val="22"/>
-              </w:rPr>
-              <w:t xml:space="preserve"> </w:t>
-            </w:r>
-            <w:r>
-              <w:rPr>
-                <w:spacing w:val="-7"/>
-                <w:sz w:val="22"/>
-              </w:rPr>
-              <w:t>Métodos</w:t>
-            </w:r>
-            <w:r>
-              <w:rPr>
-                <w:spacing w:val="-2"/>
-                <w:sz w:val="22"/>
-              </w:rPr>
-              <w:t xml:space="preserve"> </w:t>
-            </w:r>
-            <w:r>
-              <w:rPr>
-                <w:spacing w:val="-7"/>
-                <w:sz w:val="22"/>
-              </w:rPr>
-              <w:t>e</w:t>
-            </w:r>
-            <w:r>
-              <w:rPr>
-                <w:spacing w:val="-1"/>
-                <w:sz w:val="22"/>
-              </w:rPr>
-              <w:t xml:space="preserve"> </w:t>
-            </w:r>
-            <w:r>
-              <w:rPr>
-                <w:spacing w:val="-7"/>
-                <w:sz w:val="22"/>
-              </w:rPr>
-              <w:t>Considerações</w:t>
-            </w:r>
-            <w:r>
-              <w:rPr>
-                <w:spacing w:val="-2"/>
-                <w:sz w:val="22"/>
-              </w:rPr>
-              <w:t xml:space="preserve"> </w:t>
-            </w:r>
-            <w:r>
-              <w:rPr>
-                <w:spacing w:val="-7"/>
-                <w:sz w:val="22"/>
-              </w:rPr>
-              <w:t>Finais</w:t>
-            </w:r>
-          </w:p>
-          <w:p>
-            <w:pPr>
-              <w:pStyle w:val="TableParagraph"/>
-              <w:numPr>
-                <w:ilvl w:val="0"/>
-                <w:numId w:val="0"/>
-              </w:numPr>
-              <w:tabs>
-                <w:tab w:val="clear" w:pos="720"/>
-                <w:tab w:val="left" w:pos="734" w:leader="none"/>
-                <w:tab w:val="left" w:pos="735" w:leader="none"/>
-              </w:tabs>
-              <w:spacing w:lineRule="auto" w:line="240" w:before="0" w:after="0"/>
-              <w:ind w:hanging="0" w:left="735" w:right="475"/>
-              <w:jc w:val="left"/>
-              <w:rPr>
-                <w:sz w:val="22"/>
-              </w:rPr>
+              <w:rPr/>
             </w:pPr>
             <w:r>
               <w:rPr/>
@@ -1680,9 +1581,7 @@
               <w:spacing w:lineRule="auto" w:line="240" w:before="0" w:after="0"/>
               <w:ind w:hanging="0" w:left="735" w:right="0"/>
               <w:jc w:val="left"/>
-              <w:rPr>
-                <w:sz w:val="22"/>
-              </w:rPr>
+              <w:rPr/>
             </w:pPr>
             <w:r>
               <w:rPr/>
@@ -2322,7 +2221,11 @@
     <w:p>
       <w:pPr>
         <w:pStyle w:val="BodyText"/>
-        <w:spacing w:before="0" w:after="283"/>
+        <w:widowControl w:val="false"/>
+        <w:bidi w:val="0"/>
+        <w:spacing w:lineRule="auto" w:line="240" w:before="0" w:after="283"/>
+        <w:ind w:hanging="0" w:left="737" w:right="0"/>
+        <w:jc w:val="left"/>
         <w:rPr/>
       </w:pPr>
       <w:r>
@@ -2330,10 +2233,7 @@
           <w:rStyle w:val="Textoorigem"/>
           <w:rFonts w:ascii="Arial MT" w:hAnsi="Arial MT"/>
         </w:rPr>
-        <w:tab/>
-        <w:t xml:space="preserve">A cada combinação de lances, se a soma dos valores dos lances for maior do que o melhor valor </w:t>
-        <w:tab/>
-        <w:t>obtido até o momento (</w:t>
+        <w:t>A cada combinação de lances, se a soma dos valores dos lances for maior do que o melhor valor obtido até o momento (</w:t>
       </w:r>
       <w:r>
         <w:rPr>
@@ -2346,9 +2246,7 @@
           <w:rStyle w:val="Textoorigem"/>
           <w:rFonts w:ascii="Arial MT" w:hAnsi="Arial MT"/>
         </w:rPr>
-        <w:t xml:space="preserve">), a combinação atual é armazenada como a melhor </w:t>
-        <w:tab/>
-        <w:t xml:space="preserve">solução. </w:t>
+        <w:t xml:space="preserve">), a combinação atual é armazenada como a melhor solução. </w:t>
       </w:r>
     </w:p>
     <w:p>
@@ -2428,9 +2326,7 @@
       <w:pPr>
         <w:pStyle w:val="BodyText"/>
         <w:ind w:left="540" w:right="850"/>
-        <w:rPr>
-          <w:rFonts w:ascii="Arial" w:hAnsi="Arial"/>
-        </w:rPr>
+        <w:rPr/>
       </w:pPr>
       <w:r>
         <w:rPr>
@@ -3026,84 +2922,6 @@
       <w:r>
         <w:rPr>
           <w:rFonts w:ascii="Arial" w:hAnsi="Arial"/>
-          <w:sz w:val="20"/>
-        </w:rPr>
-      </w:r>
-    </w:p>
-    <w:p>
-      <w:pPr>
-        <w:pStyle w:val="BodyText"/>
-        <w:rPr>
-          <w:sz w:val="20"/>
-        </w:rPr>
-      </w:pPr>
-      <w:r>
-        <w:rPr>
-          <w:sz w:val="20"/>
-        </w:rPr>
-      </w:r>
-    </w:p>
-    <w:p>
-      <w:pPr>
-        <w:pStyle w:val="BodyText"/>
-        <w:rPr>
-          <w:sz w:val="20"/>
-        </w:rPr>
-      </w:pPr>
-      <w:r>
-        <w:rPr>
-          <w:sz w:val="20"/>
-        </w:rPr>
-      </w:r>
-    </w:p>
-    <w:p>
-      <w:pPr>
-        <w:pStyle w:val="BodyText"/>
-        <w:rPr>
-          <w:sz w:val="20"/>
-        </w:rPr>
-      </w:pPr>
-      <w:r>
-        <w:rPr>
-          <w:sz w:val="20"/>
-        </w:rPr>
-      </w:r>
-    </w:p>
-    <w:p>
-      <w:pPr>
-        <w:pStyle w:val="BodyText"/>
-        <w:rPr>
-          <w:sz w:val="20"/>
-        </w:rPr>
-      </w:pPr>
-      <w:r>
-        <w:rPr>
-          <w:sz w:val="20"/>
-        </w:rPr>
-      </w:r>
-    </w:p>
-    <w:p>
-      <w:pPr>
-        <w:pStyle w:val="BodyText"/>
-        <w:rPr>
-          <w:sz w:val="20"/>
-        </w:rPr>
-      </w:pPr>
-      <w:r>
-        <w:rPr>
-          <w:sz w:val="20"/>
-        </w:rPr>
-      </w:r>
-    </w:p>
-    <w:p>
-      <w:pPr>
-        <w:pStyle w:val="BodyText"/>
-        <w:rPr>
-          <w:sz w:val="20"/>
-        </w:rPr>
-      </w:pPr>
-      <w:r>
-        <w:rPr>
           <w:sz w:val="20"/>
         </w:rPr>
       </w:r>
@@ -3220,16 +3038,18 @@
     </w:p>
     <w:p>
       <w:pPr>
-        <w:pStyle w:val="BodyText"/>
-        <w:spacing w:before="3" w:after="0"/>
-        <w:rPr>
-          <w:sz w:val="14"/>
-        </w:rPr>
-      </w:pPr>
-      <w:r>
-        <w:rPr>
-          <w:sz w:val="14"/>
-        </w:rPr>
+        <w:pStyle w:val="Normal"/>
+        <w:spacing w:before="93" w:after="0"/>
+        <w:ind w:hanging="0" w:left="540" w:right="0"/>
+        <w:jc w:val="left"/>
+        <w:rPr>
+          <w:rFonts w:ascii="Arial" w:hAnsi="Arial"/>
+          <w:b/>
+          <w:sz w:val="22"/>
+        </w:rPr>
+      </w:pPr>
+      <w:r>
+        <w:rPr/>
       </w:r>
     </w:p>
     <w:p>
@@ -3541,7 +3361,7 @@
           <w:sz w:val="21"/>
         </w:rPr>
         <w:drawing>
-          <wp:anchor behindDoc="0" distT="0" distB="0" distL="0" distR="0" simplePos="0" locked="0" layoutInCell="0" allowOverlap="1" relativeHeight="12">
+          <wp:anchor behindDoc="0" distT="0" distB="0" distL="0" distR="0" simplePos="0" locked="0" layoutInCell="0" allowOverlap="1" relativeHeight="13">
             <wp:simplePos x="0" y="0"/>
             <wp:positionH relativeFrom="column">
               <wp:align>center</wp:align>
@@ -3838,56 +3658,6 @@
           <w:sz w:val="22"/>
         </w:rPr>
         <w:br/>
-        <w:t>E1;430;1043</w:t>
-        <w:br/>
-        <w:t>E2;428;1188</w:t>
-        <w:br/>
-        <w:t>E3;410;1565</w:t>
-        <w:br/>
-        <w:t>E4;385;1333</w:t>
-        <w:br/>
-        <w:t>E5;399;1214</w:t>
-        <w:br/>
-        <w:t>E6;382;1498</w:t>
-        <w:br/>
-        <w:t>E7;416;1540</w:t>
-        <w:br/>
-        <w:t>E8;436;1172</w:t>
-        <w:br/>
-        <w:t>E9;416;1386</w:t>
-        <w:br/>
-        <w:t>E10;423;1097</w:t>
-        <w:br/>
-        <w:t>E11;400;1463</w:t>
-        <w:br/>
-        <w:t>E12;406;1353</w:t>
-        <w:br/>
-        <w:t>E13;403;1568</w:t>
-        <w:br/>
-        <w:t>E14;390;1228</w:t>
-        <w:br/>
-        <w:t>E15;387;1542</w:t>
-        <w:br/>
-        <w:t>E16;390;1206</w:t>
-        <w:br/>
-        <w:t>E17;430;1175</w:t>
-        <w:br/>
-        <w:t>E18;397;1492</w:t>
-        <w:br/>
-        <w:t>E19;392;1293</w:t>
-        <w:br/>
-        <w:t>E20;393;1533</w:t>
-        <w:br/>
-        <w:t>E21;439;1149</w:t>
-        <w:br/>
-        <w:t>E22;403;1277</w:t>
-        <w:br/>
-        <w:t>E23;415;1624</w:t>
-        <w:br/>
-        <w:t>E24;387;1280</w:t>
-        <w:br/>
-        <w:t>E25;417;1330</w:t>
-        <w:br/>
         <w:t>E1;313;1496</w:t>
         <w:br/>
         <w:t>E2;398;1768</w:t>
@@ -4021,6 +3791,464 @@
         </w:rPr>
         <w:t xml:space="preserve">Resultado: </w:t>
       </w:r>
+    </w:p>
+    <w:p>
+      <w:pPr>
+        <w:pStyle w:val="Normal"/>
+        <w:spacing w:before="1" w:after="0"/>
+        <w:ind w:hanging="0" w:left="540" w:right="0"/>
+        <w:jc w:val="left"/>
+        <w:rPr>
+          <w:rFonts w:ascii="Arial" w:hAnsi="Arial"/>
+          <w:b/>
+          <w:sz w:val="22"/>
+        </w:rPr>
+      </w:pPr>
+      <w:r>
+        <w:rPr/>
+      </w:r>
+    </w:p>
+    <w:p>
+      <w:pPr>
+        <w:pStyle w:val="Normal"/>
+        <w:spacing w:before="1" w:after="0"/>
+        <w:ind w:hanging="0" w:left="540" w:right="0"/>
+        <w:jc w:val="left"/>
+        <w:rPr>
+          <w:rFonts w:ascii="Arial" w:hAnsi="Arial"/>
+          <w:b/>
+          <w:sz w:val="22"/>
+        </w:rPr>
+      </w:pPr>
+      <w:r>
+        <w:rPr/>
+        <w:drawing>
+          <wp:anchor behindDoc="0" distT="0" distB="0" distL="0" distR="0" simplePos="0" locked="0" layoutInCell="0" allowOverlap="1" relativeHeight="14">
+            <wp:simplePos x="0" y="0"/>
+            <wp:positionH relativeFrom="column">
+              <wp:posOffset>313690</wp:posOffset>
+            </wp:positionH>
+            <wp:positionV relativeFrom="paragraph">
+              <wp:posOffset>70485</wp:posOffset>
+            </wp:positionV>
+            <wp:extent cx="5123180" cy="3498850"/>
+            <wp:effectExtent l="0" t="0" r="0" b="0"/>
+            <wp:wrapSquare wrapText="largest"/>
+            <wp:docPr id="6" name="Imagem3" descr=""/>
+            <wp:cNvGraphicFramePr>
+              <a:graphicFrameLocks xmlns:a="http://schemas.openxmlformats.org/drawingml/2006/main" noChangeAspect="1"/>
+            </wp:cNvGraphicFramePr>
+            <a:graphic xmlns:a="http://schemas.openxmlformats.org/drawingml/2006/main">
+              <a:graphicData uri="http://schemas.openxmlformats.org/drawingml/2006/picture">
+                <pic:pic xmlns:pic="http://schemas.openxmlformats.org/drawingml/2006/picture">
+                  <pic:nvPicPr>
+                    <pic:cNvPr id="6" name="Imagem3" descr=""/>
+                    <pic:cNvPicPr>
+                      <a:picLocks noChangeAspect="1" noChangeArrowheads="1"/>
+                    </pic:cNvPicPr>
+                  </pic:nvPicPr>
+                  <pic:blipFill>
+                    <a:blip r:embed="rId6"/>
+                    <a:stretch>
+                      <a:fillRect/>
+                    </a:stretch>
+                  </pic:blipFill>
+                  <pic:spPr bwMode="auto">
+                    <a:xfrm>
+                      <a:off x="0" y="0"/>
+                      <a:ext cx="5123180" cy="3498850"/>
+                    </a:xfrm>
+                    <a:prstGeom prst="rect">
+                      <a:avLst/>
+                    </a:prstGeom>
+                  </pic:spPr>
+                </pic:pic>
+              </a:graphicData>
+            </a:graphic>
+          </wp:anchor>
+        </w:drawing>
+      </w:r>
+    </w:p>
+    <w:p>
+      <w:pPr>
+        <w:pStyle w:val="Normal"/>
+        <w:spacing w:before="1" w:after="0"/>
+        <w:ind w:hanging="0" w:left="540" w:right="0"/>
+        <w:jc w:val="left"/>
+        <w:rPr>
+          <w:rFonts w:ascii="Arial" w:hAnsi="Arial"/>
+          <w:b/>
+          <w:sz w:val="22"/>
+        </w:rPr>
+      </w:pPr>
+      <w:r>
+        <w:rPr/>
+      </w:r>
+    </w:p>
+    <w:p>
+      <w:pPr>
+        <w:pStyle w:val="Normal"/>
+        <w:spacing w:before="1" w:after="0"/>
+        <w:ind w:hanging="0" w:left="540" w:right="0"/>
+        <w:jc w:val="left"/>
+        <w:rPr>
+          <w:rFonts w:ascii="Arial" w:hAnsi="Arial"/>
+          <w:b/>
+          <w:sz w:val="22"/>
+        </w:rPr>
+      </w:pPr>
+      <w:r>
+        <w:rPr/>
+      </w:r>
+    </w:p>
+    <w:p>
+      <w:pPr>
+        <w:pStyle w:val="Normal"/>
+        <w:spacing w:before="1" w:after="0"/>
+        <w:ind w:hanging="0" w:left="540" w:right="0"/>
+        <w:jc w:val="left"/>
+        <w:rPr>
+          <w:rFonts w:ascii="Arial" w:hAnsi="Arial"/>
+          <w:b/>
+          <w:sz w:val="22"/>
+        </w:rPr>
+      </w:pPr>
+      <w:r>
+        <w:rPr/>
+      </w:r>
+    </w:p>
+    <w:p>
+      <w:pPr>
+        <w:pStyle w:val="Normal"/>
+        <w:spacing w:before="1" w:after="0"/>
+        <w:ind w:hanging="0" w:left="540" w:right="0"/>
+        <w:jc w:val="left"/>
+        <w:rPr>
+          <w:rFonts w:ascii="Arial" w:hAnsi="Arial"/>
+          <w:b/>
+          <w:sz w:val="22"/>
+        </w:rPr>
+      </w:pPr>
+      <w:r>
+        <w:rPr/>
+      </w:r>
+    </w:p>
+    <w:p>
+      <w:pPr>
+        <w:pStyle w:val="Normal"/>
+        <w:spacing w:before="1" w:after="0"/>
+        <w:ind w:hanging="0" w:left="540" w:right="0"/>
+        <w:jc w:val="left"/>
+        <w:rPr>
+          <w:rFonts w:ascii="Arial" w:hAnsi="Arial"/>
+          <w:b/>
+          <w:sz w:val="22"/>
+        </w:rPr>
+      </w:pPr>
+      <w:r>
+        <w:rPr/>
+      </w:r>
+    </w:p>
+    <w:p>
+      <w:pPr>
+        <w:pStyle w:val="Normal"/>
+        <w:spacing w:before="1" w:after="0"/>
+        <w:ind w:hanging="0" w:left="540" w:right="0"/>
+        <w:jc w:val="left"/>
+        <w:rPr>
+          <w:rFonts w:ascii="Arial" w:hAnsi="Arial"/>
+          <w:b/>
+          <w:sz w:val="22"/>
+        </w:rPr>
+      </w:pPr>
+      <w:r>
+        <w:rPr/>
+      </w:r>
+    </w:p>
+    <w:p>
+      <w:pPr>
+        <w:pStyle w:val="Normal"/>
+        <w:spacing w:before="1" w:after="0"/>
+        <w:ind w:hanging="0" w:left="540" w:right="0"/>
+        <w:jc w:val="left"/>
+        <w:rPr>
+          <w:rFonts w:ascii="Arial" w:hAnsi="Arial"/>
+          <w:b/>
+          <w:sz w:val="22"/>
+        </w:rPr>
+      </w:pPr>
+      <w:r>
+        <w:rPr/>
+      </w:r>
+    </w:p>
+    <w:p>
+      <w:pPr>
+        <w:pStyle w:val="Normal"/>
+        <w:spacing w:before="1" w:after="0"/>
+        <w:ind w:hanging="0" w:left="540" w:right="0"/>
+        <w:jc w:val="left"/>
+        <w:rPr>
+          <w:rFonts w:ascii="Arial" w:hAnsi="Arial"/>
+          <w:b/>
+          <w:sz w:val="22"/>
+        </w:rPr>
+      </w:pPr>
+      <w:r>
+        <w:rPr/>
+      </w:r>
+    </w:p>
+    <w:p>
+      <w:pPr>
+        <w:pStyle w:val="Normal"/>
+        <w:spacing w:before="1" w:after="0"/>
+        <w:ind w:hanging="0" w:left="540" w:right="0"/>
+        <w:jc w:val="left"/>
+        <w:rPr>
+          <w:rFonts w:ascii="Arial" w:hAnsi="Arial"/>
+          <w:b/>
+          <w:sz w:val="22"/>
+        </w:rPr>
+      </w:pPr>
+      <w:r>
+        <w:rPr/>
+      </w:r>
+    </w:p>
+    <w:p>
+      <w:pPr>
+        <w:pStyle w:val="Normal"/>
+        <w:spacing w:before="1" w:after="0"/>
+        <w:ind w:hanging="0" w:left="540" w:right="0"/>
+        <w:jc w:val="left"/>
+        <w:rPr>
+          <w:rFonts w:ascii="Arial" w:hAnsi="Arial"/>
+          <w:b/>
+          <w:sz w:val="22"/>
+        </w:rPr>
+      </w:pPr>
+      <w:r>
+        <w:rPr/>
+      </w:r>
+    </w:p>
+    <w:p>
+      <w:pPr>
+        <w:pStyle w:val="Normal"/>
+        <w:spacing w:before="1" w:after="0"/>
+        <w:ind w:hanging="0" w:left="540" w:right="0"/>
+        <w:jc w:val="left"/>
+        <w:rPr>
+          <w:rFonts w:ascii="Arial" w:hAnsi="Arial"/>
+          <w:b/>
+          <w:sz w:val="22"/>
+        </w:rPr>
+      </w:pPr>
+      <w:r>
+        <w:rPr/>
+      </w:r>
+    </w:p>
+    <w:p>
+      <w:pPr>
+        <w:pStyle w:val="Normal"/>
+        <w:spacing w:before="1" w:after="0"/>
+        <w:ind w:hanging="0" w:left="540" w:right="0"/>
+        <w:jc w:val="left"/>
+        <w:rPr>
+          <w:rFonts w:ascii="Arial" w:hAnsi="Arial"/>
+          <w:b/>
+          <w:sz w:val="22"/>
+        </w:rPr>
+      </w:pPr>
+      <w:r>
+        <w:rPr/>
+      </w:r>
+    </w:p>
+    <w:p>
+      <w:pPr>
+        <w:pStyle w:val="Normal"/>
+        <w:spacing w:before="1" w:after="0"/>
+        <w:ind w:hanging="0" w:left="540" w:right="0"/>
+        <w:jc w:val="left"/>
+        <w:rPr>
+          <w:rFonts w:ascii="Arial" w:hAnsi="Arial"/>
+          <w:b/>
+          <w:sz w:val="22"/>
+        </w:rPr>
+      </w:pPr>
+      <w:r>
+        <w:rPr/>
+      </w:r>
+    </w:p>
+    <w:p>
+      <w:pPr>
+        <w:pStyle w:val="Normal"/>
+        <w:spacing w:before="1" w:after="0"/>
+        <w:ind w:hanging="0" w:left="540" w:right="0"/>
+        <w:jc w:val="left"/>
+        <w:rPr>
+          <w:rFonts w:ascii="Arial" w:hAnsi="Arial"/>
+          <w:b/>
+          <w:sz w:val="22"/>
+        </w:rPr>
+      </w:pPr>
+      <w:r>
+        <w:rPr/>
+      </w:r>
+    </w:p>
+    <w:p>
+      <w:pPr>
+        <w:pStyle w:val="Normal"/>
+        <w:spacing w:before="1" w:after="0"/>
+        <w:ind w:hanging="0" w:left="540" w:right="0"/>
+        <w:jc w:val="left"/>
+        <w:rPr>
+          <w:rFonts w:ascii="Arial" w:hAnsi="Arial"/>
+          <w:b/>
+          <w:sz w:val="22"/>
+        </w:rPr>
+      </w:pPr>
+      <w:r>
+        <w:rPr/>
+      </w:r>
+    </w:p>
+    <w:p>
+      <w:pPr>
+        <w:pStyle w:val="Normal"/>
+        <w:spacing w:before="1" w:after="0"/>
+        <w:ind w:hanging="0" w:left="540" w:right="0"/>
+        <w:jc w:val="left"/>
+        <w:rPr>
+          <w:rFonts w:ascii="Arial" w:hAnsi="Arial"/>
+          <w:b/>
+          <w:sz w:val="22"/>
+        </w:rPr>
+      </w:pPr>
+      <w:r>
+        <w:rPr/>
+      </w:r>
+    </w:p>
+    <w:p>
+      <w:pPr>
+        <w:pStyle w:val="Normal"/>
+        <w:spacing w:before="1" w:after="0"/>
+        <w:ind w:hanging="0" w:left="540" w:right="0"/>
+        <w:jc w:val="left"/>
+        <w:rPr>
+          <w:rFonts w:ascii="Arial" w:hAnsi="Arial"/>
+          <w:b/>
+          <w:sz w:val="22"/>
+        </w:rPr>
+      </w:pPr>
+      <w:r>
+        <w:rPr/>
+      </w:r>
+    </w:p>
+    <w:p>
+      <w:pPr>
+        <w:pStyle w:val="Normal"/>
+        <w:spacing w:before="1" w:after="0"/>
+        <w:ind w:hanging="0" w:left="540" w:right="0"/>
+        <w:jc w:val="left"/>
+        <w:rPr>
+          <w:rFonts w:ascii="Arial" w:hAnsi="Arial"/>
+          <w:b/>
+          <w:sz w:val="22"/>
+        </w:rPr>
+      </w:pPr>
+      <w:r>
+        <w:rPr/>
+      </w:r>
+    </w:p>
+    <w:p>
+      <w:pPr>
+        <w:pStyle w:val="Normal"/>
+        <w:spacing w:before="1" w:after="0"/>
+        <w:ind w:hanging="0" w:left="540" w:right="0"/>
+        <w:jc w:val="left"/>
+        <w:rPr>
+          <w:rFonts w:ascii="Arial" w:hAnsi="Arial"/>
+          <w:b/>
+          <w:sz w:val="22"/>
+        </w:rPr>
+      </w:pPr>
+      <w:r>
+        <w:rPr/>
+      </w:r>
+    </w:p>
+    <w:p>
+      <w:pPr>
+        <w:pStyle w:val="Normal"/>
+        <w:spacing w:before="1" w:after="0"/>
+        <w:ind w:hanging="0" w:left="540" w:right="0"/>
+        <w:jc w:val="left"/>
+        <w:rPr>
+          <w:rFonts w:ascii="Arial" w:hAnsi="Arial"/>
+          <w:b/>
+          <w:sz w:val="22"/>
+        </w:rPr>
+      </w:pPr>
+      <w:r>
+        <w:rPr/>
+      </w:r>
+    </w:p>
+    <w:p>
+      <w:pPr>
+        <w:pStyle w:val="Normal"/>
+        <w:spacing w:before="1" w:after="0"/>
+        <w:ind w:hanging="0" w:left="540" w:right="0"/>
+        <w:jc w:val="left"/>
+        <w:rPr>
+          <w:rFonts w:ascii="Arial" w:hAnsi="Arial"/>
+          <w:b/>
+          <w:sz w:val="22"/>
+        </w:rPr>
+      </w:pPr>
+      <w:r>
+        <w:rPr/>
+      </w:r>
+    </w:p>
+    <w:p>
+      <w:pPr>
+        <w:pStyle w:val="Normal"/>
+        <w:spacing w:before="1" w:after="0"/>
+        <w:ind w:hanging="0" w:left="540" w:right="0"/>
+        <w:jc w:val="left"/>
+        <w:rPr>
+          <w:rFonts w:ascii="Arial" w:hAnsi="Arial"/>
+          <w:b/>
+          <w:sz w:val="22"/>
+        </w:rPr>
+      </w:pPr>
+      <w:r>
+        <w:rPr/>
+      </w:r>
+    </w:p>
+    <w:p>
+      <w:pPr>
+        <w:pStyle w:val="Normal"/>
+        <w:spacing w:before="1" w:after="0"/>
+        <w:ind w:hanging="0" w:left="540" w:right="0"/>
+        <w:jc w:val="left"/>
+        <w:rPr>
+          <w:rFonts w:ascii="Arial" w:hAnsi="Arial"/>
+          <w:b/>
+          <w:sz w:val="22"/>
+        </w:rPr>
+      </w:pPr>
+      <w:r>
+        <w:rPr/>
+      </w:r>
+    </w:p>
+    <w:p>
+      <w:pPr>
+        <w:pStyle w:val="Normal"/>
+        <w:spacing w:before="1" w:after="0"/>
+        <w:ind w:hanging="0" w:left="540" w:right="0"/>
+        <w:jc w:val="left"/>
+        <w:rPr>
+          <w:rFonts w:ascii="Arial" w:hAnsi="Arial"/>
+          <w:b/>
+          <w:sz w:val="22"/>
+        </w:rPr>
+      </w:pPr>
       <w:r>
         <w:rPr>
           <w:rFonts w:ascii="Arial" w:hAnsi="Arial"/>
@@ -4029,7 +4257,23 @@
           <w:spacing w:val="-1"/>
           <w:sz w:val="22"/>
         </w:rPr>
-        <w:t>ao realizar o segundo teste com um conjunto maior de lances no leilão, o algoritmo de backtracking não conseguiu concluir a execução dentro de um tempo razoável. Isso porque no teste 2 foi utilizado um conjunto de dados aproximadamente 2 vezes maior (25 para 50 lances) e a complexidade do algoritmo de backtracking aumenta exponencialmente de acordo com o tamanho da entrada. Isso indica que o critério de poda usado pode precisar ser mudado ou complementado para conseguir solucionar esse conjunto de dados.</w:t>
+        <w:t xml:space="preserve">A distribuição de energia entre as empresas participantes no leilão resultou em uma utilização total de 7962 megawatts dos 8000 megawatts disponíveis. Esse resultado foi obtido após a execução do algoritmo de backtracking que buscou maximizar o valor total dos lances aceitos, que durou 420ms, ou seja, nem 1 segundo! O valor total obtido com a melhor combinação de lances (20 lances) foi de 40348 dinheiros. Esse é o valor máximo encontrado pelo algoritmo considerando todas as combinações possíveis dentro da restrição de energia. </w:t>
+      </w:r>
+    </w:p>
+    <w:p>
+      <w:pPr>
+        <w:pStyle w:val="Normal"/>
+        <w:spacing w:before="1" w:after="0"/>
+        <w:ind w:hanging="0" w:left="540" w:right="0"/>
+        <w:jc w:val="left"/>
+        <w:rPr>
+          <w:rFonts w:ascii="Arial" w:hAnsi="Arial"/>
+          <w:b/>
+          <w:sz w:val="22"/>
+        </w:rPr>
+      </w:pPr>
+      <w:r>
+        <w:rPr/>
       </w:r>
     </w:p>
     <w:p>
@@ -4058,7 +4302,7 @@
                 <wp:extent cx="5651500" cy="0"/>
                 <wp:effectExtent l="6350" t="6350" r="6985" b="6985"/>
                 <wp:wrapTopAndBottom/>
-                <wp:docPr id="6" name=""/>
+                <wp:docPr id="7" name=""/>
                 <a:graphic xmlns:a="http://schemas.openxmlformats.org/drawingml/2006/main">
                   <a:graphicData uri="http://schemas.microsoft.com/office/word/2010/wordprocessingShape">
                     <wps:wsp>
@@ -4150,6 +4394,7 @@
         <w:rPr>
           <w:rFonts w:ascii="Arial" w:hAnsi="Arial"/>
           <w:b/>
+          <w:spacing w:val="-8"/>
           <w:sz w:val="21"/>
         </w:rPr>
         <w:t>3</w:t>
@@ -4351,14 +4596,235 @@
         </w:rPr>
       </w:pPr>
       <w:r>
-        <w:rPr>
-          <w:rStyle w:val="Strong"/>
-        </w:rPr>
-        <w:t>Dispersão</w:t>
-      </w:r>
-      <w:r>
-        <w:rPr/>
-        <w:t xml:space="preserve"> é um parâmetro que controla a variabilidade dos valores gerados. Ela permite que o algoritmo seja testado com diferentes graus de variação nos dados de entrada.</w:t>
+        <w:rPr/>
+      </w:r>
+    </w:p>
+    <w:p>
+      <w:pPr>
+        <w:pStyle w:val="Normal"/>
+        <w:rPr/>
+      </w:pPr>
+      <w:r>
+        <w:rPr/>
+        <w:t xml:space="preserve">       </w:t>
+      </w:r>
+      <w:r>
+        <w:rPr>
+          <w:b/>
+          <w:bCs/>
+        </w:rPr>
+        <w:t xml:space="preserve"> </w:t>
+      </w:r>
+      <w:r>
+        <w:rPr>
+          <w:b/>
+          <w:bCs/>
+          <w:i/>
+          <w:iCs/>
+        </w:rPr>
+        <w:t xml:space="preserve"> </w:t>
+      </w:r>
+      <w:r>
+        <w:rPr>
+          <w:b/>
+          <w:bCs/>
+          <w:i/>
+          <w:iCs/>
+        </w:rPr>
+        <w:t>int megawatts = 200 + aleatorio.nextInt(401);</w:t>
+      </w:r>
+      <w:r>
+        <w:rPr/>
+        <w:t xml:space="preserve"> de</w:t>
+      </w:r>
+      <w:r>
+        <w:rPr/>
+        <w:t xml:space="preserve">fine os valores dos megawatts entre 200 e       </w:t>
+        <w:tab/>
+        <w:t>600.</w:t>
+      </w:r>
+    </w:p>
+    <w:p>
+      <w:pPr>
+        <w:pStyle w:val="Normal"/>
+        <w:rPr/>
+      </w:pPr>
+      <w:r>
+        <w:rPr/>
+      </w:r>
+    </w:p>
+    <w:p>
+      <w:pPr>
+        <w:pStyle w:val="Normal"/>
+        <w:rPr/>
+      </w:pPr>
+      <w:r>
+        <w:rPr/>
+        <w:t xml:space="preserve">       </w:t>
+      </w:r>
+      <w:r>
+        <w:rPr>
+          <w:i/>
+          <w:iCs/>
+          <w:u w:val="none"/>
+        </w:rPr>
+        <w:t xml:space="preserve">  </w:t>
+      </w:r>
+      <w:r>
+        <w:rPr>
+          <w:b/>
+          <w:bCs/>
+          <w:i/>
+          <w:iCs/>
+          <w:u w:val="none"/>
+        </w:rPr>
+        <w:t>valorMinimo</w:t>
+      </w:r>
+      <w:r>
+        <w:rPr>
+          <w:i/>
+          <w:iCs/>
+          <w:u w:val="none"/>
+        </w:rPr>
+        <w:t xml:space="preserve"> </w:t>
+      </w:r>
+      <w:r>
+        <w:rPr>
+          <w:i w:val="false"/>
+          <w:iCs w:val="false"/>
+          <w:u w:val="none"/>
+        </w:rPr>
+        <w:t xml:space="preserve">é 3 vezes o valor do megawatts e </w:t>
+      </w:r>
+      <w:r>
+        <w:rPr>
+          <w:b/>
+          <w:bCs/>
+          <w:i/>
+          <w:iCs/>
+          <w:u w:val="none"/>
+        </w:rPr>
+        <w:t>valorMaximo</w:t>
+      </w:r>
+      <w:r>
+        <w:rPr>
+          <w:i/>
+          <w:iCs/>
+          <w:u w:val="none"/>
+        </w:rPr>
+        <w:t xml:space="preserve"> </w:t>
+      </w:r>
+      <w:r>
+        <w:rPr>
+          <w:i w:val="false"/>
+          <w:iCs w:val="false"/>
+          <w:u w:val="none"/>
+        </w:rPr>
+        <w:t xml:space="preserve">é 5 vezes maior. </w:t>
+      </w:r>
+    </w:p>
+    <w:p>
+      <w:pPr>
+        <w:pStyle w:val="Normal"/>
+        <w:rPr>
+          <w:i w:val="false"/>
+          <w:i w:val="false"/>
+          <w:iCs w:val="false"/>
+          <w:u w:val="none"/>
+        </w:rPr>
+      </w:pPr>
+      <w:r>
+        <w:rPr/>
+      </w:r>
+    </w:p>
+    <w:p>
+      <w:pPr>
+        <w:pStyle w:val="Normal"/>
+        <w:rPr/>
+      </w:pPr>
+      <w:r>
+        <w:rPr/>
+        <w:t xml:space="preserve">       </w:t>
+      </w:r>
+      <w:r>
+        <w:rPr>
+          <w:i/>
+          <w:iCs/>
+        </w:rPr>
+        <w:t xml:space="preserve">  </w:t>
+      </w:r>
+      <w:r>
+        <w:rPr>
+          <w:b/>
+          <w:bCs/>
+          <w:i/>
+          <w:iCs/>
+        </w:rPr>
+        <w:t>int valor = valorMinimo + aleatorio.nextInt(valorMaximo - valorMinimo + 1);</w:t>
+      </w:r>
+    </w:p>
+    <w:p>
+      <w:pPr>
+        <w:pStyle w:val="Normal"/>
+        <w:rPr/>
+      </w:pPr>
+      <w:r>
+        <w:rPr>
+          <w:i/>
+          <w:iCs/>
+          <w:u w:val="none"/>
+        </w:rPr>
+        <w:t xml:space="preserve">         </w:t>
+      </w:r>
+      <w:r>
+        <w:rPr>
+          <w:u w:val="none"/>
+        </w:rPr>
+        <w:t xml:space="preserve">Gera o valor do lance dentro do intervalo [valorMinimo, valorMaximo], garantindo que o </w:t>
+      </w:r>
+    </w:p>
+    <w:p>
+      <w:pPr>
+        <w:pStyle w:val="Normal"/>
+        <w:rPr/>
+      </w:pPr>
+      <w:r>
+        <w:rPr>
+          <w:u w:val="none"/>
+        </w:rPr>
+        <w:t xml:space="preserve">         </w:t>
+      </w:r>
+      <w:r>
+        <w:rPr>
+          <w:u w:val="none"/>
+        </w:rPr>
+        <w:t xml:space="preserve">valor seja pelo menos </w:t>
+      </w:r>
+      <w:r>
+        <w:rPr>
+          <w:rStyle w:val="Textoorigem"/>
+          <w:u w:val="none"/>
+        </w:rPr>
+        <w:t>valorMinimo</w:t>
+      </w:r>
+      <w:r>
+        <w:rPr>
+          <w:u w:val="none"/>
+        </w:rPr>
+        <w:t xml:space="preserve"> e no máximo </w:t>
+      </w:r>
+      <w:r>
+        <w:rPr>
+          <w:rStyle w:val="Textoorigem"/>
+          <w:u w:val="none"/>
+        </w:rPr>
+        <w:t>valorMaximo</w:t>
+      </w:r>
+      <w:r>
+        <w:rPr>
+          <w:u w:val="none"/>
+        </w:rPr>
+        <w:t xml:space="preserve">. </w:t>
       </w:r>
     </w:p>
     <w:p>
@@ -4378,6 +4844,23 @@
     <w:p>
       <w:pPr>
         <w:pStyle w:val="Normal"/>
+        <w:widowControl w:val="false"/>
+        <w:bidi w:val="0"/>
+        <w:spacing w:lineRule="auto" w:line="240" w:before="0" w:after="0"/>
+        <w:ind w:hanging="0" w:left="567" w:right="454"/>
+        <w:jc w:val="left"/>
+        <w:rPr>
+          <w:sz w:val="21"/>
+        </w:rPr>
+      </w:pPr>
+      <w:r>
+        <w:rPr/>
+        <w:t>Utilizando TAM_BASE = 13 e essas configurações de randomização das variáveis são gerados e utilizados valores parecidos com os conjuntos de dados anteriores já testados. Assim, as chances de ocorrer dados irreais como 3 megawatts por 2100 dinheiros são pequenas.</w:t>
+      </w:r>
+    </w:p>
+    <w:p>
+      <w:pPr>
+        <w:pStyle w:val="Normal"/>
         <w:spacing w:before="0" w:after="0"/>
         <w:ind w:hanging="0" w:left="540" w:right="850"/>
         <w:jc w:val="left"/>
@@ -4387,7 +4870,6 @@
       </w:pPr>
       <w:r>
         <w:rPr/>
-        <w:t>Utilizando TAM_BASE = 13 e Dispersão de 0.5 são utilizados valores parecidos com os conjuntos de dados anteriores já testados.</w:t>
       </w:r>
     </w:p>
     <w:p>
@@ -4397,18 +4879,50 @@
         <w:ind w:hanging="0" w:left="540" w:right="850"/>
         <w:jc w:val="left"/>
         <w:rPr>
-          <w:sz w:val="21"/>
-        </w:rPr>
-      </w:pPr>
-      <w:r>
-        <w:rPr/>
-      </w:r>
-    </w:p>
-    <w:p>
-      <w:pPr>
-        <w:pStyle w:val="Normal"/>
-        <w:spacing w:before="1" w:after="0"/>
-        <w:ind w:hanging="0" w:left="540" w:right="0"/>
+          <w:b/>
+          <w:bCs/>
+        </w:rPr>
+      </w:pPr>
+      <w:r>
+        <w:rPr>
+          <w:b/>
+          <w:bCs/>
+        </w:rPr>
+        <w:t xml:space="preserve">IMPORTANTE: </w:t>
+      </w:r>
+      <w:r>
+        <w:rPr>
+          <w:b w:val="false"/>
+          <w:bCs w:val="false"/>
+        </w:rPr>
+        <w:t>a cada teste de determinado conjunto ele gerará dados diferentes em relação ao teste anterior. Assim ele sempre irá encontrar soluções diferentes, mesmo tendo a mesma quantidade de lances.</w:t>
+      </w:r>
+    </w:p>
+    <w:p>
+      <w:pPr>
+        <w:pStyle w:val="Normal"/>
+        <w:spacing w:before="0" w:after="0"/>
+        <w:ind w:hanging="0" w:left="540" w:right="850"/>
+        <w:jc w:val="left"/>
+        <w:rPr>
+          <w:b w:val="false"/>
+          <w:bCs w:val="false"/>
+        </w:rPr>
+      </w:pPr>
+      <w:r>
+        <w:rPr>
+          <w:b/>
+          <w:bCs/>
+        </w:rPr>
+      </w:r>
+    </w:p>
+    <w:p>
+      <w:pPr>
+        <w:pStyle w:val="Normal"/>
+        <w:widowControl w:val="false"/>
+        <w:bidi w:val="0"/>
+        <w:spacing w:lineRule="auto" w:line="240" w:before="1" w:after="0"/>
+        <w:ind w:hanging="0" w:left="567" w:right="510"/>
         <w:jc w:val="left"/>
         <w:rPr>
           <w:rFonts w:ascii="Arial" w:hAnsi="Arial"/>
@@ -4433,7 +4947,7 @@
           <w:spacing w:val="-1"/>
           <w:sz w:val="22"/>
         </w:rPr>
-        <w:t>no terminal o resultado ficou gigante, então vou deixar uma print do final da execução e um arquivo mostrando pelo o menos as 10 execuções de teste para o conjunto 39.</w:t>
+        <w:t>no terminal o resultado ficou gigante, então vou deixar uma print do final da execução e um arquivo mostrando pelo o menos as 10 execuções de teste para o conjuntos 32 e 31.</w:t>
       </w:r>
     </w:p>
     <w:p>
@@ -4454,17 +4968,6 @@
     </w:p>
     <w:p>
       <w:pPr>
-        <w:sectPr>
-          <w:footerReference w:type="default" r:id="rId7"/>
-          <w:footerReference w:type="first" r:id="rId8"/>
-          <w:type w:val="nextPage"/>
-          <w:pgSz w:w="11906" w:h="16838"/>
-          <w:pgMar w:left="900" w:right="680" w:gutter="0" w:header="0" w:top="1340" w:footer="0" w:bottom="220"/>
-          <w:pgNumType w:fmt="decimal"/>
-          <w:formProt w:val="false"/>
-          <w:textDirection w:val="lrTb"/>
-          <w:docGrid w:type="default" w:linePitch="100" w:charSpace="4096"/>
-        </w:sectPr>
         <w:pStyle w:val="Normal"/>
         <w:spacing w:before="1" w:after="0"/>
         <w:ind w:hanging="0" w:left="540" w:right="0"/>
@@ -4478,7 +4981,7 @@
       <w:r>
         <w:rPr/>
         <w:drawing>
-          <wp:anchor behindDoc="0" distT="0" distB="0" distL="0" distR="0" simplePos="0" locked="0" layoutInCell="0" allowOverlap="1" relativeHeight="13">
+          <wp:anchor behindDoc="0" distT="0" distB="0" distL="0" distR="0" simplePos="0" locked="0" layoutInCell="0" allowOverlap="1" relativeHeight="15">
             <wp:simplePos x="0" y="0"/>
             <wp:positionH relativeFrom="column">
               <wp:align>center</wp:align>
@@ -4486,10 +4989,10 @@
             <wp:positionV relativeFrom="paragraph">
               <wp:posOffset>635</wp:posOffset>
             </wp:positionV>
-            <wp:extent cx="4331335" cy="4215765"/>
+            <wp:extent cx="4537075" cy="4350385"/>
             <wp:effectExtent l="0" t="0" r="0" b="0"/>
             <wp:wrapSquare wrapText="largest"/>
-            <wp:docPr id="7" name="Imagem2" descr=""/>
+            <wp:docPr id="8" name="Imagem2" descr=""/>
             <wp:cNvGraphicFramePr>
               <a:graphicFrameLocks xmlns:a="http://schemas.openxmlformats.org/drawingml/2006/main" noChangeAspect="1"/>
             </wp:cNvGraphicFramePr>
@@ -4497,13 +5000,13 @@
               <a:graphicData uri="http://schemas.openxmlformats.org/drawingml/2006/picture">
                 <pic:pic xmlns:pic="http://schemas.openxmlformats.org/drawingml/2006/picture">
                   <pic:nvPicPr>
-                    <pic:cNvPr id="7" name="Imagem2" descr=""/>
+                    <pic:cNvPr id="8" name="Imagem2" descr=""/>
                     <pic:cNvPicPr>
                       <a:picLocks noChangeAspect="1" noChangeArrowheads="1"/>
                     </pic:cNvPicPr>
                   </pic:nvPicPr>
                   <pic:blipFill>
-                    <a:blip r:embed="rId6"/>
+                    <a:blip r:embed="rId7"/>
                     <a:stretch>
                       <a:fillRect/>
                     </a:stretch>
@@ -4511,7 +5014,7 @@
                   <pic:spPr bwMode="auto">
                     <a:xfrm>
                       <a:off x="0" y="0"/>
-                      <a:ext cx="4331335" cy="4215765"/>
+                      <a:ext cx="4537075" cy="4350385"/>
                     </a:xfrm>
                     <a:prstGeom prst="rect">
                       <a:avLst/>
@@ -4526,32 +5029,18 @@
     </w:p>
     <w:p>
       <w:pPr>
-        <w:pStyle w:val="BodyText"/>
-        <w:spacing w:before="3" w:after="0"/>
-        <w:rPr>
-          <w:sz w:val="15"/>
-        </w:rPr>
-      </w:pPr>
-      <w:r>
-        <w:rPr/>
-      </w:r>
-    </w:p>
-    <w:p>
-      <w:pPr>
-        <w:pStyle w:val="BodyText"/>
-        <w:spacing w:before="4" w:after="0"/>
-        <w:rPr>
-          <w:rFonts w:ascii="Arial" w:hAnsi="Arial"/>
-          <w:b/>
-          <w:sz w:val="18"/>
-        </w:rPr>
-      </w:pPr>
-      <w:r>
-        <w:rPr>
-          <w:rFonts w:ascii="Arial" w:hAnsi="Arial"/>
-          <w:b/>
-          <w:sz w:val="18"/>
-        </w:rPr>
+        <w:pStyle w:val="Normal"/>
+        <w:spacing w:before="1" w:after="0"/>
+        <w:ind w:hanging="0" w:left="540" w:right="0"/>
+        <w:jc w:val="left"/>
+        <w:rPr>
+          <w:rFonts w:ascii="Arial" w:hAnsi="Arial"/>
+          <w:b/>
+          <w:sz w:val="22"/>
+        </w:rPr>
+      </w:pPr>
+      <w:r>
+        <w:rPr/>
       </w:r>
     </w:p>
     <w:p>
@@ -4565,6 +5054,216 @@
         </w:rPr>
       </w:pPr>
       <w:r>
+        <w:rPr/>
+      </w:r>
+    </w:p>
+    <w:p>
+      <w:pPr>
+        <w:pStyle w:val="Normal"/>
+        <w:spacing w:before="192" w:after="0"/>
+        <w:ind w:hanging="0" w:left="540" w:right="1092"/>
+        <w:jc w:val="left"/>
+        <w:rPr>
+          <w:sz w:val="21"/>
+        </w:rPr>
+      </w:pPr>
+      <w:r>
+        <w:rPr/>
+      </w:r>
+    </w:p>
+    <w:p>
+      <w:pPr>
+        <w:pStyle w:val="Normal"/>
+        <w:spacing w:before="192" w:after="0"/>
+        <w:ind w:hanging="0" w:left="540" w:right="1092"/>
+        <w:jc w:val="left"/>
+        <w:rPr>
+          <w:sz w:val="21"/>
+        </w:rPr>
+      </w:pPr>
+      <w:r>
+        <w:rPr/>
+      </w:r>
+    </w:p>
+    <w:p>
+      <w:pPr>
+        <w:pStyle w:val="Normal"/>
+        <w:spacing w:before="192" w:after="0"/>
+        <w:ind w:hanging="0" w:left="540" w:right="1092"/>
+        <w:jc w:val="left"/>
+        <w:rPr>
+          <w:sz w:val="21"/>
+        </w:rPr>
+      </w:pPr>
+      <w:r>
+        <w:rPr/>
+      </w:r>
+    </w:p>
+    <w:p>
+      <w:pPr>
+        <w:pStyle w:val="Normal"/>
+        <w:spacing w:before="192" w:after="0"/>
+        <w:ind w:hanging="0" w:left="540" w:right="1092"/>
+        <w:jc w:val="left"/>
+        <w:rPr>
+          <w:sz w:val="21"/>
+        </w:rPr>
+      </w:pPr>
+      <w:r>
+        <w:rPr/>
+      </w:r>
+    </w:p>
+    <w:p>
+      <w:pPr>
+        <w:pStyle w:val="Normal"/>
+        <w:spacing w:before="192" w:after="0"/>
+        <w:ind w:hanging="0" w:left="540" w:right="1092"/>
+        <w:jc w:val="left"/>
+        <w:rPr>
+          <w:sz w:val="21"/>
+        </w:rPr>
+      </w:pPr>
+      <w:r>
+        <w:rPr/>
+      </w:r>
+    </w:p>
+    <w:p>
+      <w:pPr>
+        <w:pStyle w:val="Normal"/>
+        <w:spacing w:before="192" w:after="0"/>
+        <w:ind w:hanging="0" w:left="540" w:right="1092"/>
+        <w:jc w:val="left"/>
+        <w:rPr>
+          <w:sz w:val="21"/>
+        </w:rPr>
+      </w:pPr>
+      <w:r>
+        <w:rPr/>
+      </w:r>
+    </w:p>
+    <w:p>
+      <w:pPr>
+        <w:pStyle w:val="Normal"/>
+        <w:spacing w:before="192" w:after="0"/>
+        <w:ind w:hanging="0" w:left="540" w:right="1092"/>
+        <w:jc w:val="left"/>
+        <w:rPr>
+          <w:sz w:val="21"/>
+        </w:rPr>
+      </w:pPr>
+      <w:r>
+        <w:rPr/>
+      </w:r>
+    </w:p>
+    <w:p>
+      <w:pPr>
+        <w:pStyle w:val="Normal"/>
+        <w:spacing w:before="192" w:after="0"/>
+        <w:ind w:hanging="0" w:left="540" w:right="1092"/>
+        <w:jc w:val="left"/>
+        <w:rPr>
+          <w:sz w:val="21"/>
+        </w:rPr>
+      </w:pPr>
+      <w:r>
+        <w:rPr/>
+      </w:r>
+    </w:p>
+    <w:p>
+      <w:pPr>
+        <w:pStyle w:val="Normal"/>
+        <w:spacing w:before="192" w:after="0"/>
+        <w:ind w:hanging="0" w:left="540" w:right="1092"/>
+        <w:jc w:val="left"/>
+        <w:rPr>
+          <w:sz w:val="21"/>
+        </w:rPr>
+      </w:pPr>
+      <w:r>
+        <w:rPr/>
+      </w:r>
+    </w:p>
+    <w:p>
+      <w:pPr>
+        <w:pStyle w:val="Normal"/>
+        <w:spacing w:before="192" w:after="0"/>
+        <w:ind w:hanging="0" w:left="540" w:right="1092"/>
+        <w:jc w:val="left"/>
+        <w:rPr>
+          <w:sz w:val="21"/>
+        </w:rPr>
+      </w:pPr>
+      <w:r>
+        <w:rPr/>
+      </w:r>
+    </w:p>
+    <w:p>
+      <w:pPr>
+        <w:pStyle w:val="Normal"/>
+        <w:spacing w:before="192" w:after="0"/>
+        <w:ind w:hanging="0" w:left="540" w:right="1092"/>
+        <w:jc w:val="left"/>
+        <w:rPr>
+          <w:sz w:val="21"/>
+        </w:rPr>
+      </w:pPr>
+      <w:r>
+        <w:rPr/>
+      </w:r>
+    </w:p>
+    <w:p>
+      <w:pPr>
+        <w:pStyle w:val="Normal"/>
+        <w:spacing w:before="192" w:after="0"/>
+        <w:ind w:hanging="0" w:left="540" w:right="1092"/>
+        <w:jc w:val="left"/>
+        <w:rPr>
+          <w:sz w:val="21"/>
+        </w:rPr>
+      </w:pPr>
+      <w:r>
+        <w:rPr/>
+      </w:r>
+    </w:p>
+    <w:p>
+      <w:pPr>
+        <w:pStyle w:val="Normal"/>
+        <w:spacing w:before="192" w:after="0"/>
+        <w:ind w:hanging="0" w:left="540" w:right="1092"/>
+        <w:jc w:val="left"/>
+        <w:rPr>
+          <w:sz w:val="21"/>
+        </w:rPr>
+      </w:pPr>
+      <w:r>
+        <w:rPr/>
+      </w:r>
+    </w:p>
+    <w:p>
+      <w:pPr>
+        <w:pStyle w:val="Normal"/>
+        <w:spacing w:before="192" w:after="0"/>
+        <w:ind w:hanging="0" w:left="540" w:right="1092"/>
+        <w:jc w:val="left"/>
+        <w:rPr>
+          <w:sz w:val="21"/>
+        </w:rPr>
+      </w:pPr>
+      <w:r>
+        <w:rPr/>
+      </w:r>
+    </w:p>
+    <w:p>
+      <w:pPr>
+        <w:pStyle w:val="Normal"/>
+        <w:spacing w:before="192" w:after="0"/>
+        <w:ind w:hanging="0" w:left="540" w:right="1092"/>
+        <w:jc w:val="left"/>
+        <w:rPr>
+          <w:sz w:val="21"/>
+        </w:rPr>
+      </w:pPr>
+      <w:r>
         <w:rPr>
           <w:sz w:val="21"/>
         </w:rPr>
@@ -4586,7 +5285,7 @@
         <w:rPr>
           <w:sz w:val="21"/>
         </w:rPr>
-        <w:t>para cada tamanho T</w:t>
+        <w:t>de teste achando soluções para cada tamanho T</w:t>
       </w:r>
       <w:r>
         <w:rPr>
@@ -4598,14 +5297,14 @@
         <w:rPr>
           <w:sz w:val="21"/>
         </w:rPr>
-        <w:t>parando em T = 40 lances.</w:t>
+        <w:t>parando em T = 32 lances.</w:t>
       </w:r>
       <w:r>
         <w:rPr>
           <w:spacing w:val="-1"/>
           <w:sz w:val="21"/>
         </w:rPr>
-        <w:t xml:space="preserve"> 39 foi o </w:t>
+        <w:t xml:space="preserve"> 31 foi o </w:t>
       </w:r>
       <w:r>
         <w:rPr>
@@ -4774,7 +5473,7 @@
         <w:rPr>
           <w:sz w:val="21"/>
         </w:rPr>
-        <w:t>chegando a executar na média 7319 ms ou aproximadamente 7 segundos e meio.</w:t>
+        <w:t>chegando a executar na média  21143 ms ou aproximadamente 21 segundos.</w:t>
       </w:r>
     </w:p>
     <w:p>
@@ -4852,7 +5551,7 @@
           <w:spacing w:val="-2"/>
           <w:sz w:val="21"/>
         </w:rPr>
-        <w:t>40</w:t>
+        <w:t>32</w:t>
       </w:r>
       <w:r>
         <w:rPr>
@@ -4900,8 +5599,10 @@
     <w:p>
       <w:pPr>
         <w:pStyle w:val="Normal"/>
-        <w:spacing w:before="1" w:after="0"/>
-        <w:ind w:hanging="0" w:left="540" w:right="773"/>
+        <w:widowControl w:val="false"/>
+        <w:bidi w:val="0"/>
+        <w:spacing w:lineRule="auto" w:line="240" w:before="1" w:after="0"/>
+        <w:ind w:hanging="0" w:left="567" w:right="0"/>
         <w:jc w:val="left"/>
         <w:rPr>
           <w:u w:val="single"/>
@@ -4928,12 +5629,477 @@
         <w:rPr/>
       </w:r>
     </w:p>
+    <w:p>
+      <w:pPr>
+        <w:pStyle w:val="BodyText"/>
+        <w:spacing w:before="10" w:after="0"/>
+        <w:rPr>
+          <w:sz w:val="29"/>
+        </w:rPr>
+      </w:pPr>
+      <w:r>
+        <w:rPr/>
+      </w:r>
+    </w:p>
+    <w:p>
+      <w:pPr>
+        <w:pStyle w:val="BodyText"/>
+        <w:widowControl w:val="false"/>
+        <w:bidi w:val="0"/>
+        <w:spacing w:lineRule="auto" w:line="240" w:before="10" w:after="0"/>
+        <w:ind w:hanging="0" w:left="567" w:right="0"/>
+        <w:jc w:val="left"/>
+        <w:rPr>
+          <w:b/>
+          <w:bCs/>
+          <w:color w:themeColor="dark1" w:val="000000"/>
+        </w:rPr>
+      </w:pPr>
+      <w:r>
+        <w:rPr>
+          <w:b/>
+          <w:bCs/>
+          <w:color w:themeColor="dark1" w:val="000000"/>
+        </w:rPr>
+        <w:t>Análise Crítica de resultados</w:t>
+      </w:r>
+    </w:p>
+    <w:p>
+      <w:pPr>
+        <w:pStyle w:val="BodyText"/>
+        <w:widowControl w:val="false"/>
+        <w:bidi w:val="0"/>
+        <w:spacing w:lineRule="auto" w:line="240" w:before="10" w:after="0"/>
+        <w:ind w:hanging="0" w:left="567" w:right="0"/>
+        <w:jc w:val="left"/>
+        <w:rPr>
+          <w:b/>
+          <w:bCs/>
+          <w:color w:themeColor="dark1" w:val="000000"/>
+        </w:rPr>
+      </w:pPr>
+      <w:r>
+        <w:rPr>
+          <w:b/>
+          <w:bCs/>
+          <w:color w:themeColor="dark1" w:val="000000"/>
+        </w:rPr>
+      </w:r>
+    </w:p>
+    <w:p>
+      <w:pPr>
+        <w:pStyle w:val="BodyText"/>
+        <w:widowControl w:val="false"/>
+        <w:bidi w:val="0"/>
+        <w:spacing w:lineRule="auto" w:line="240" w:before="10" w:after="0"/>
+        <w:ind w:hanging="0" w:left="567" w:right="0"/>
+        <w:jc w:val="left"/>
+        <w:rPr/>
+      </w:pPr>
+      <w:r>
+        <w:rPr>
+          <w:b w:val="false"/>
+          <w:bCs w:val="false"/>
+          <w:color w:themeColor="dark1" w:val="000000"/>
+        </w:rPr>
+        <w:t>O critério de poda para esses conjuntos de dados foi efetivo, já que o tempo de execução foi relativamente rápido para os conjuntos de dados testados e ele sempre conseguia resolver o problema do leilão de energia, que era</w:t>
+      </w:r>
+      <w:r>
+        <w:rPr/>
+        <w:t xml:space="preserve"> vender sua energia produzida, obtendo o maior valor possível no conjunto de suas vendas.</w:t>
+        <w:br/>
+      </w:r>
+    </w:p>
+    <w:p>
+      <w:pPr>
+        <w:pStyle w:val="Heading4"/>
+        <w:widowControl w:val="false"/>
+        <w:bidi w:val="0"/>
+        <w:spacing w:lineRule="auto" w:line="240" w:before="10" w:after="0"/>
+        <w:ind w:hanging="0" w:left="567" w:right="0"/>
+        <w:jc w:val="left"/>
+        <w:rPr>
+          <w:rFonts w:ascii="Arial MT" w:hAnsi="Arial MT"/>
+          <w:b/>
+          <w:bCs/>
+          <w:color w:themeColor="dark1" w:val="000000"/>
+          <w:sz w:val="22"/>
+          <w:szCs w:val="22"/>
+        </w:rPr>
+      </w:pPr>
+      <w:r>
+        <w:rPr>
+          <w:rFonts w:ascii="Arial MT" w:hAnsi="Arial MT"/>
+          <w:b/>
+          <w:bCs/>
+          <w:color w:themeColor="dark1" w:val="000000"/>
+          <w:sz w:val="22"/>
+          <w:szCs w:val="22"/>
+        </w:rPr>
+        <w:t>Pontos Positivos:</w:t>
+      </w:r>
+    </w:p>
+    <w:p>
+      <w:pPr>
+        <w:pStyle w:val="BodyText"/>
+        <w:widowControl w:val="false"/>
+        <w:bidi w:val="0"/>
+        <w:spacing w:lineRule="auto" w:line="240" w:before="10" w:after="0"/>
+        <w:ind w:hanging="0" w:left="567" w:right="0"/>
+        <w:jc w:val="left"/>
+        <w:rPr>
+          <w:rFonts w:ascii="Arial MT" w:hAnsi="Arial MT"/>
+          <w:b/>
+          <w:bCs/>
+          <w:color w:themeColor="dark1" w:val="000000"/>
+          <w:sz w:val="22"/>
+          <w:szCs w:val="22"/>
+        </w:rPr>
+      </w:pPr>
+      <w:r>
+        <w:rPr>
+          <w:rFonts w:ascii="Arial MT" w:hAnsi="Arial MT"/>
+          <w:b/>
+          <w:bCs/>
+          <w:color w:themeColor="dark1" w:val="000000"/>
+          <w:sz w:val="22"/>
+          <w:szCs w:val="22"/>
+        </w:rPr>
+      </w:r>
+    </w:p>
+    <w:p>
+      <w:pPr>
+        <w:pStyle w:val="BodyText"/>
+        <w:widowControl w:val="false"/>
+        <w:numPr>
+          <w:ilvl w:val="0"/>
+          <w:numId w:val="5"/>
+        </w:numPr>
+        <w:tabs>
+          <w:tab w:val="clear" w:pos="720"/>
+          <w:tab w:val="left" w:pos="0" w:leader="none"/>
+        </w:tabs>
+        <w:bidi w:val="0"/>
+        <w:spacing w:lineRule="auto" w:line="240" w:before="0" w:after="283"/>
+        <w:ind w:hanging="283" w:left="1276" w:right="0"/>
+        <w:jc w:val="left"/>
+        <w:rPr/>
+      </w:pPr>
+      <w:r>
+        <w:rPr>
+          <w:rFonts w:ascii="Arial MT" w:hAnsi="Arial MT"/>
+          <w:sz w:val="22"/>
+          <w:szCs w:val="22"/>
+        </w:rPr>
+        <w:t>Nos testes realizados, o algoritmo de Backtracking conseguiu utilizar uma quantidade significativa de megawatts disponíveis, próximo ao máximo permitido, resultando em uma utilização eficiente dos recursos.</w:t>
+      </w:r>
+    </w:p>
+    <w:p>
+      <w:pPr>
+        <w:pStyle w:val="BodyText"/>
+        <w:widowControl w:val="false"/>
+        <w:numPr>
+          <w:ilvl w:val="0"/>
+          <w:numId w:val="5"/>
+        </w:numPr>
+        <w:tabs>
+          <w:tab w:val="clear" w:pos="720"/>
+          <w:tab w:val="left" w:pos="0" w:leader="none"/>
+        </w:tabs>
+        <w:bidi w:val="0"/>
+        <w:spacing w:lineRule="auto" w:line="240" w:before="0" w:after="283"/>
+        <w:ind w:hanging="283" w:left="1276" w:right="0"/>
+        <w:jc w:val="left"/>
+        <w:rPr/>
+      </w:pPr>
+      <w:r>
+        <w:rPr>
+          <w:rFonts w:ascii="Arial MT" w:hAnsi="Arial MT"/>
+          <w:sz w:val="22"/>
+          <w:szCs w:val="22"/>
+        </w:rPr>
+        <w:t>O algoritmo foi bem-sucedido em encontrar a combinação de lances que maximiza o valor total obtido. No primeiro teste, obteve 26725 dinheiros e, no segundo, 40348 dinheiros, ambos valores máximos possíveis dentro das restrições de energia.</w:t>
+      </w:r>
+    </w:p>
+    <w:p>
+      <w:pPr>
+        <w:pStyle w:val="BodyText"/>
+        <w:widowControl w:val="false"/>
+        <w:numPr>
+          <w:ilvl w:val="0"/>
+          <w:numId w:val="5"/>
+        </w:numPr>
+        <w:tabs>
+          <w:tab w:val="clear" w:pos="720"/>
+          <w:tab w:val="left" w:pos="0" w:leader="none"/>
+        </w:tabs>
+        <w:bidi w:val="0"/>
+        <w:spacing w:lineRule="auto" w:line="240" w:before="0" w:after="283"/>
+        <w:ind w:hanging="283" w:left="1276" w:right="0"/>
+        <w:jc w:val="left"/>
+        <w:rPr/>
+      </w:pPr>
+      <w:r>
+        <w:rPr>
+          <w:rFonts w:ascii="Arial MT" w:hAnsi="Arial MT"/>
+          <w:sz w:val="22"/>
+          <w:szCs w:val="22"/>
+        </w:rPr>
+        <w:t xml:space="preserve">O tempo de execução do algoritmo foi relativamente rápido para os conjuntos de dados testados. Ambos os testes iniciais foram concluídos em menos de um segundo, mostrando que o algoritmo é eficiente para conjuntos de lances de tamanho </w:t>
+      </w:r>
+      <w:r>
+        <w:rPr>
+          <w:rFonts w:ascii="Arial MT" w:hAnsi="Arial MT"/>
+          <w:sz w:val="22"/>
+          <w:szCs w:val="22"/>
+        </w:rPr>
+        <w:t xml:space="preserve">pequeno e </w:t>
+      </w:r>
+      <w:r>
+        <w:rPr>
+          <w:rFonts w:ascii="Arial MT" w:hAnsi="Arial MT"/>
+          <w:sz w:val="22"/>
+          <w:szCs w:val="22"/>
+        </w:rPr>
+        <w:t>moderado.</w:t>
+      </w:r>
+    </w:p>
+    <w:p>
+      <w:pPr>
+        <w:pStyle w:val="Heading4"/>
+        <w:keepNext w:val="true"/>
+        <w:widowControl w:val="false"/>
+        <w:bidi w:val="0"/>
+        <w:spacing w:lineRule="auto" w:line="240" w:before="120" w:after="120"/>
+        <w:ind w:hanging="0" w:left="567" w:right="0"/>
+        <w:jc w:val="left"/>
+        <w:rPr>
+          <w:rFonts w:ascii="Arial MT" w:hAnsi="Arial MT"/>
+          <w:sz w:val="22"/>
+          <w:szCs w:val="22"/>
+        </w:rPr>
+      </w:pPr>
+      <w:r>
+        <w:rPr>
+          <w:rFonts w:ascii="Arial MT" w:hAnsi="Arial MT"/>
+          <w:sz w:val="22"/>
+          <w:szCs w:val="22"/>
+        </w:rPr>
+        <w:t>Pontos Negativos:</w:t>
+      </w:r>
+    </w:p>
+    <w:p>
+      <w:pPr>
+        <w:pStyle w:val="BodyText"/>
+        <w:widowControl w:val="false"/>
+        <w:numPr>
+          <w:ilvl w:val="0"/>
+          <w:numId w:val="6"/>
+        </w:numPr>
+        <w:tabs>
+          <w:tab w:val="clear" w:pos="720"/>
+          <w:tab w:val="left" w:pos="0" w:leader="none"/>
+        </w:tabs>
+        <w:bidi w:val="0"/>
+        <w:spacing w:lineRule="auto" w:line="240" w:before="0" w:after="283"/>
+        <w:ind w:hanging="283" w:left="1276" w:right="0"/>
+        <w:jc w:val="left"/>
+        <w:rPr/>
+      </w:pPr>
+      <w:r>
+        <w:rPr>
+          <w:rFonts w:ascii="Arial MT" w:hAnsi="Arial MT"/>
+          <w:sz w:val="22"/>
+          <w:szCs w:val="22"/>
+        </w:rPr>
+        <w:t xml:space="preserve">Como evidenciado nos testes de conjuntos maiores, o tempo de execução aumenta exponencialmente </w:t>
+      </w:r>
+      <w:r>
+        <w:rPr>
+          <w:rFonts w:ascii="Arial MT" w:hAnsi="Arial MT"/>
+          <w:sz w:val="22"/>
+          <w:szCs w:val="22"/>
+        </w:rPr>
+        <w:t xml:space="preserve">(complexidade exponencial). </w:t>
+      </w:r>
+      <w:r>
+        <w:rPr>
+          <w:rFonts w:ascii="Arial MT" w:hAnsi="Arial MT"/>
+          <w:sz w:val="22"/>
+          <w:szCs w:val="22"/>
+        </w:rPr>
+        <w:t xml:space="preserve">No teste 3, a execução do algoritmo foi interrompida para conjuntos com 32 </w:t>
+      </w:r>
+      <w:r>
+        <w:rPr>
+          <w:rFonts w:ascii="Arial MT" w:hAnsi="Arial MT"/>
+          <w:sz w:val="22"/>
+          <w:szCs w:val="22"/>
+        </w:rPr>
+        <w:t xml:space="preserve">ou mais </w:t>
+      </w:r>
+      <w:r>
+        <w:rPr>
+          <w:rFonts w:ascii="Arial MT" w:hAnsi="Arial MT"/>
+          <w:sz w:val="22"/>
+          <w:szCs w:val="22"/>
+        </w:rPr>
+        <w:t>lances devido ao tempo de execução exceder 30 segundos. Isso indica que, para problemas de maior escala, o algoritmo pode não ser viável em termos de tempo de execução.</w:t>
+      </w:r>
+    </w:p>
+    <w:p>
+      <w:pPr>
+        <w:pStyle w:val="BodyText"/>
+        <w:widowControl w:val="false"/>
+        <w:numPr>
+          <w:ilvl w:val="0"/>
+          <w:numId w:val="6"/>
+        </w:numPr>
+        <w:tabs>
+          <w:tab w:val="clear" w:pos="720"/>
+          <w:tab w:val="left" w:pos="0" w:leader="none"/>
+        </w:tabs>
+        <w:bidi w:val="0"/>
+        <w:spacing w:lineRule="auto" w:line="240" w:before="0" w:after="283"/>
+        <w:ind w:hanging="283" w:left="1276" w:right="0"/>
+        <w:jc w:val="left"/>
+        <w:rPr/>
+      </w:pPr>
+      <w:r>
+        <w:rPr>
+          <w:rFonts w:ascii="Arial MT" w:hAnsi="Arial MT"/>
+          <w:sz w:val="22"/>
+          <w:szCs w:val="22"/>
+        </w:rPr>
+        <w:t xml:space="preserve">A eficiência do algoritmo pode ser fortemente influenciada pela estrutura dos dados de entrada. </w:t>
+      </w:r>
+      <w:r>
+        <w:rPr>
+          <w:rFonts w:ascii="Arial MT" w:hAnsi="Arial MT"/>
+          <w:sz w:val="22"/>
+          <w:szCs w:val="22"/>
+        </w:rPr>
+        <w:t>Eu percebi no teste 3 que quando os valores dos megawatts dos lances são pequenos, o número de combinações possíveis aumenta. Isso ocorre porque é possível selecionar mais lances dentro do limite total de energia, resultando em um aumento do espaço de busca que o algoritmo deve explorar.</w:t>
+      </w:r>
+    </w:p>
+    <w:p>
+      <w:pPr>
+        <w:pStyle w:val="BodyText"/>
+        <w:widowControl w:val="false"/>
+        <w:numPr>
+          <w:ilvl w:val="0"/>
+          <w:numId w:val="6"/>
+        </w:numPr>
+        <w:tabs>
+          <w:tab w:val="clear" w:pos="720"/>
+          <w:tab w:val="left" w:pos="0" w:leader="none"/>
+        </w:tabs>
+        <w:bidi w:val="0"/>
+        <w:spacing w:lineRule="auto" w:line="240" w:before="0" w:after="283"/>
+        <w:ind w:hanging="283" w:left="1276" w:right="0"/>
+        <w:jc w:val="left"/>
+        <w:rPr/>
+      </w:pPr>
+      <w:r>
+        <w:rPr>
+          <w:rFonts w:ascii="Arial MT" w:hAnsi="Arial MT"/>
+          <w:sz w:val="22"/>
+          <w:szCs w:val="22"/>
+        </w:rPr>
+        <w:t xml:space="preserve">Embora o critério de poda ajude a reduzir o espaço de busca, ele ainda pode ser insuficiente para grandes conjuntos de dados. Melhorar o critério de poda </w:t>
+      </w:r>
+      <w:r>
+        <w:rPr>
+          <w:rFonts w:ascii="Arial MT" w:hAnsi="Arial MT"/>
+          <w:sz w:val="22"/>
+          <w:szCs w:val="22"/>
+        </w:rPr>
+        <w:t>pode ajudar o algoritmo a executar conjuntos maiores que 32 mas de qualquer forma, em algum momento ele será ineficiente para algum conjunto de tamanho T de dados.</w:t>
+      </w:r>
+    </w:p>
+    <w:p>
+      <w:pPr>
+        <w:pStyle w:val="BodyText"/>
+        <w:widowControl w:val="false"/>
+        <w:bidi w:val="0"/>
+        <w:spacing w:lineRule="auto" w:line="240" w:before="0" w:after="283"/>
+        <w:ind w:hanging="0" w:left="567" w:right="0"/>
+        <w:jc w:val="left"/>
+        <w:rPr>
+          <w:b/>
+          <w:bCs/>
+        </w:rPr>
+      </w:pPr>
+      <w:r>
+        <w:rPr>
+          <w:rFonts w:ascii="Arial MT" w:hAnsi="Arial MT"/>
+          <w:b/>
+          <w:bCs/>
+          <w:sz w:val="22"/>
+          <w:szCs w:val="22"/>
+        </w:rPr>
+        <w:t>C</w:t>
+      </w:r>
+      <w:r>
+        <w:rPr>
+          <w:rFonts w:ascii="Arial MT" w:hAnsi="Arial MT"/>
+          <w:b/>
+          <w:bCs/>
+          <w:sz w:val="22"/>
+          <w:szCs w:val="22"/>
+        </w:rPr>
+        <w:t>onclusão</w:t>
+      </w:r>
+    </w:p>
+    <w:p>
+      <w:pPr>
+        <w:pStyle w:val="BodyText"/>
+        <w:widowControl w:val="false"/>
+        <w:bidi w:val="0"/>
+        <w:spacing w:lineRule="auto" w:line="240" w:before="0" w:after="283"/>
+        <w:ind w:hanging="0" w:left="567" w:right="680"/>
+        <w:jc w:val="left"/>
+        <w:rPr/>
+      </w:pPr>
+      <w:r>
+        <w:rPr/>
+        <w:t>O algoritmo de Backtracking implementado se mostrou eficaz para resolver o problema do leilão de energia para conjuntos de dados pequenos e moderados. Ele foi capaz de maximizar o valor total obtido, utilizando uma quantidade significativa de megawatts disponíveis dentro do limite de energia estipulado. No entanto, a complexidade exponencial do algoritmo limita sua aplicação para conjuntos de dados maiores, onde o tempo de execução se torna impraticável. A eficiência do critério de poda é crucial para o desempenho do algoritmo, mas melhorias são necessárias para lidar com conjuntos maiores. A estrutura dos dados de entrada também desempenha um papel significativo na eficiência do algoritmo.</w:t>
+      </w:r>
+    </w:p>
+    <w:p>
+      <w:pPr>
+        <w:pStyle w:val="BodyText"/>
+        <w:widowControl w:val="false"/>
+        <w:bidi w:val="0"/>
+        <w:spacing w:lineRule="auto" w:line="240" w:before="10" w:after="0"/>
+        <w:ind w:hanging="0" w:left="567" w:right="0"/>
+        <w:jc w:val="left"/>
+        <w:rPr>
+          <w:rFonts w:ascii="Arial MT" w:hAnsi="Arial MT"/>
+          <w:b/>
+          <w:bCs/>
+          <w:color w:themeColor="dark1" w:val="000000"/>
+          <w:sz w:val="22"/>
+          <w:szCs w:val="22"/>
+        </w:rPr>
+      </w:pPr>
+      <w:r>
+        <w:rPr>
+          <w:rFonts w:ascii="Arial MT" w:hAnsi="Arial MT"/>
+          <w:b/>
+          <w:bCs/>
+          <w:color w:themeColor="dark1" w:val="000000"/>
+          <w:sz w:val="22"/>
+          <w:szCs w:val="22"/>
+        </w:rPr>
+      </w:r>
+    </w:p>
     <w:sectPr>
-      <w:footerReference w:type="default" r:id="rId9"/>
-      <w:footerReference w:type="first" r:id="rId10"/>
+      <w:footerReference w:type="default" r:id="rId8"/>
+      <w:footerReference w:type="first" r:id="rId9"/>
       <w:type w:val="nextPage"/>
       <w:pgSz w:w="11906" w:h="16838"/>
-      <w:pgMar w:left="900" w:right="680" w:gutter="0" w:header="0" w:top="1600" w:footer="0" w:bottom="220"/>
+      <w:pgMar w:left="900" w:right="1371" w:gutter="0" w:header="0" w:top="1340" w:footer="0" w:bottom="220"/>
       <w:pgNumType w:fmt="decimal"/>
       <w:formProt w:val="false"/>
       <w:textDirection w:val="lrTb"/>
@@ -5242,7 +6408,7 @@
       <mc:AlternateContent>
         <mc:Choice Requires="wps">
           <w:drawing>
-            <wp:anchor behindDoc="1" distT="0" distB="0" distL="114300" distR="114300" simplePos="0" locked="0" layoutInCell="0" allowOverlap="1" relativeHeight="11">
+            <wp:anchor behindDoc="1" distT="0" distB="0" distL="114300" distR="114300" simplePos="0" locked="0" layoutInCell="0" allowOverlap="1" relativeHeight="7">
               <wp:simplePos x="0" y="0"/>
               <wp:positionH relativeFrom="page">
                 <wp:posOffset>6467475</wp:posOffset>
@@ -5253,7 +6419,7 @@
               <wp:extent cx="215900" cy="180340"/>
               <wp:effectExtent l="0" t="0" r="0" b="0"/>
               <wp:wrapNone/>
-              <wp:docPr id="8" name="Moldura3"/>
+              <wp:docPr id="9" name="Moldura3"/>
               <a:graphic xmlns:a="http://schemas.openxmlformats.org/drawingml/2006/main">
                 <a:graphicData uri="http://schemas.microsoft.com/office/word/2010/wordprocessingShape">
                   <wps:wsp>
@@ -5295,7 +6461,7 @@
                           </w:r>
                           <w:r>
                             <w:rPr/>
-                            <w:t>3</w:t>
+                            <w:t>8</w:t>
                           </w:r>
                           <w:r>
                             <w:rPr/>
@@ -5341,7 +6507,7 @@
                     </w:r>
                     <w:r>
                       <w:rPr/>
-                      <w:t>3</w:t>
+                      <w:t>8</w:t>
                     </w:r>
                     <w:r>
                       <w:rPr/>
@@ -5366,149 +6532,6 @@
 </w:ftr>
 </file>
 
-<file path=word/footer6.xml><?xml version="1.0" encoding="utf-8"?>
-<w:ftr xmlns:o="urn:schemas-microsoft-com:office:office" xmlns:r="http://schemas.openxmlformats.org/officeDocument/2006/relationships" xmlns:v="urn:schemas-microsoft-com:vml" xmlns:w="http://schemas.openxmlformats.org/wordprocessingml/2006/main" xmlns:w10="urn:schemas-microsoft-com:office:word" xmlns:wp="http://schemas.openxmlformats.org/drawingml/2006/wordprocessingDrawing" xmlns:wps="http://schemas.microsoft.com/office/word/2010/wordprocessingShape" xmlns:wpg="http://schemas.microsoft.com/office/word/2010/wordprocessingGroup" xmlns:mc="http://schemas.openxmlformats.org/markup-compatibility/2006" xmlns:wp14="http://schemas.microsoft.com/office/word/2010/wordprocessingDrawing" xmlns:w14="http://schemas.microsoft.com/office/word/2010/wordml" xmlns:w15="http://schemas.microsoft.com/office/word/2012/wordml" mc:Ignorable="w14 wp14 w15">
-  <w:p>
-    <w:pPr>
-      <w:pStyle w:val="BodyText"/>
-      <w:spacing w:lineRule="auto" w:line="12"/>
-      <w:rPr>
-        <w:sz w:val="16"/>
-      </w:rPr>
-    </w:pPr>
-    <w:r>
-      <w:rPr>
-        <w:sz w:val="16"/>
-      </w:rPr>
-    </w:r>
-    <w:r>
-      <mc:AlternateContent>
-        <mc:Choice Requires="wps">
-          <w:drawing>
-            <wp:anchor behindDoc="1" distT="0" distB="0" distL="114300" distR="114300" simplePos="0" locked="0" layoutInCell="0" allowOverlap="1" relativeHeight="7">
-              <wp:simplePos x="0" y="0"/>
-              <wp:positionH relativeFrom="page">
-                <wp:posOffset>6467475</wp:posOffset>
-              </wp:positionH>
-              <wp:positionV relativeFrom="page">
-                <wp:posOffset>10529570</wp:posOffset>
-              </wp:positionV>
-              <wp:extent cx="215900" cy="180340"/>
-              <wp:effectExtent l="0" t="0" r="0" b="0"/>
-              <wp:wrapNone/>
-              <wp:docPr id="9" name="Moldura5"/>
-              <a:graphic xmlns:a="http://schemas.openxmlformats.org/drawingml/2006/main">
-                <a:graphicData uri="http://schemas.microsoft.com/office/word/2010/wordprocessingShape">
-                  <wps:wsp>
-                    <wps:cNvSpPr txBox="1"/>
-                    <wps:spPr>
-                      <a:xfrm>
-                        <a:off x="0" y="0"/>
-                        <a:ext cx="215900" cy="180340"/>
-                      </a:xfrm>
-                      <a:prstGeom prst="rect"/>
-                      <a:solidFill>
-                        <a:srgbClr val="FFFFFF">
-                          <a:alpha val="0"/>
-                        </a:srgbClr>
-                      </a:solidFill>
-                    </wps:spPr>
-                    <wps:txbx>
-                      <w:txbxContent>
-                        <w:p>
-                          <w:pPr>
-                            <w:pStyle w:val="BodyText"/>
-                            <w:spacing w:before="10" w:after="0"/>
-                            <w:ind w:left="60" w:right="0"/>
-                            <w:rPr>
-                              <w:rFonts w:ascii="Times New Roman" w:hAnsi="Times New Roman"/>
-                            </w:rPr>
-                          </w:pPr>
-                          <w:r>
-                            <w:rPr/>
-                            <w:fldChar w:fldCharType="begin"/>
-                          </w:r>
-                          <w:r>
-                            <w:rPr/>
-                            <w:instrText xml:space="preserve"> PAGE </w:instrText>
-                          </w:r>
-                          <w:r>
-                            <w:rPr/>
-                            <w:fldChar w:fldCharType="separate"/>
-                          </w:r>
-                          <w:r>
-                            <w:rPr/>
-                            <w:t>7</w:t>
-                          </w:r>
-                          <w:r>
-                            <w:rPr/>
-                            <w:fldChar w:fldCharType="end"/>
-                          </w:r>
-                        </w:p>
-                      </w:txbxContent>
-                    </wps:txbx>
-                    <wps:bodyPr anchor="t" lIns="0" tIns="0" rIns="0" bIns="0">
-                      <a:noAutofit/>
-                    </wps:bodyPr>
-                  </wps:wsp>
-                </a:graphicData>
-              </a:graphic>
-            </wp:anchor>
-          </w:drawing>
-        </mc:Choice>
-        <mc:Fallback>
-          <w:pict>
-            <v:rect stroked="f" strokeweight="0pt" style="position:absolute;rotation:-0;width:17pt;height:14.2pt;mso-wrap-distance-left:9pt;mso-wrap-distance-right:9pt;mso-wrap-distance-top:0pt;mso-wrap-distance-bottom:0pt;margin-top:829.1pt;mso-position-vertical-relative:page;margin-left:509.25pt;mso-position-horizontal-relative:page">
-              <v:textbox inset="0in,0in,0in,0in">
-                <w:txbxContent>
-                  <w:p>
-                    <w:pPr>
-                      <w:pStyle w:val="BodyText"/>
-                      <w:spacing w:before="10" w:after="0"/>
-                      <w:ind w:left="60" w:right="0"/>
-                      <w:rPr>
-                        <w:rFonts w:ascii="Times New Roman" w:hAnsi="Times New Roman"/>
-                      </w:rPr>
-                    </w:pPr>
-                    <w:r>
-                      <w:rPr/>
-                      <w:fldChar w:fldCharType="begin"/>
-                    </w:r>
-                    <w:r>
-                      <w:rPr/>
-                      <w:instrText xml:space="preserve"> PAGE </w:instrText>
-                    </w:r>
-                    <w:r>
-                      <w:rPr/>
-                      <w:fldChar w:fldCharType="separate"/>
-                    </w:r>
-                    <w:r>
-                      <w:rPr/>
-                      <w:t>7</w:t>
-                    </w:r>
-                    <w:r>
-                      <w:rPr/>
-                      <w:fldChar w:fldCharType="end"/>
-                    </w:r>
-                  </w:p>
-                </w:txbxContent>
-              </v:textbox>
-              <w10:wrap type="none"/>
-            </v:rect>
-          </w:pict>
-        </mc:Fallback>
-      </mc:AlternateContent>
-    </w:r>
-  </w:p>
-</w:ftr>
-</file>
-
-<file path=word/footer7.xml><?xml version="1.0" encoding="utf-8"?>
-<w:ftr xmlns:o="urn:schemas-microsoft-com:office:office" xmlns:r="http://schemas.openxmlformats.org/officeDocument/2006/relationships" xmlns:v="urn:schemas-microsoft-com:vml" xmlns:w="http://schemas.openxmlformats.org/wordprocessingml/2006/main" xmlns:w10="urn:schemas-microsoft-com:office:word" xmlns:wp="http://schemas.openxmlformats.org/drawingml/2006/wordprocessingDrawing" xmlns:wps="http://schemas.microsoft.com/office/word/2010/wordprocessingShape" xmlns:wpg="http://schemas.microsoft.com/office/word/2010/wordprocessingGroup" xmlns:mc="http://schemas.openxmlformats.org/markup-compatibility/2006" xmlns:wp14="http://schemas.microsoft.com/office/word/2010/wordprocessingDrawing" xmlns:w14="http://schemas.microsoft.com/office/word/2010/wordml" xmlns:w15="http://schemas.microsoft.com/office/word/2012/wordml" mc:Ignorable="w14 wp14 w15">
-  <w:p/>
-</w:ftr>
-</file>
-
 <file path=word/numbering.xml><?xml version="1.0" encoding="utf-8"?>
 <w:numbering xmlns:w="http://schemas.openxmlformats.org/wordprocessingml/2006/main" xmlns:o="urn:schemas-microsoft-com:office:office" xmlns:r="http://schemas.openxmlformats.org/officeDocument/2006/relationships" xmlns:v="urn:schemas-microsoft-com:vml" xmlns:mc="http://schemas.openxmlformats.org/markup-compatibility/2006" xmlns:w14="http://schemas.microsoft.com/office/word/2010/wordml" mc:Ignorable="w14">
   <w:abstractNum w:abstractNumId="1">
@@ -6100,6 +7123,244 @@
   <w:abstractNum w:abstractNumId="5">
     <w:lvl w:ilvl="0">
       <w:start w:val="1"/>
+      <w:numFmt w:val="decimal"/>
+      <w:lvlText w:val="%1."/>
+      <w:lvlJc w:val="left"/>
+      <w:pPr>
+        <w:tabs>
+          <w:tab w:val="num" w:pos="709"/>
+        </w:tabs>
+        <w:ind w:left="709" w:hanging="283"/>
+      </w:pPr>
+      <w:rPr/>
+    </w:lvl>
+    <w:lvl w:ilvl="1">
+      <w:start w:val="1"/>
+      <w:numFmt w:val="decimal"/>
+      <w:lvlText w:val="%2."/>
+      <w:lvlJc w:val="left"/>
+      <w:pPr>
+        <w:tabs>
+          <w:tab w:val="num" w:pos="1418"/>
+        </w:tabs>
+        <w:ind w:left="1418" w:hanging="283"/>
+      </w:pPr>
+      <w:rPr/>
+    </w:lvl>
+    <w:lvl w:ilvl="2">
+      <w:start w:val="1"/>
+      <w:numFmt w:val="decimal"/>
+      <w:lvlText w:val="%3."/>
+      <w:lvlJc w:val="left"/>
+      <w:pPr>
+        <w:tabs>
+          <w:tab w:val="num" w:pos="2127"/>
+        </w:tabs>
+        <w:ind w:left="2127" w:hanging="283"/>
+      </w:pPr>
+      <w:rPr/>
+    </w:lvl>
+    <w:lvl w:ilvl="3">
+      <w:start w:val="1"/>
+      <w:numFmt w:val="decimal"/>
+      <w:lvlText w:val="%4."/>
+      <w:lvlJc w:val="left"/>
+      <w:pPr>
+        <w:tabs>
+          <w:tab w:val="num" w:pos="2836"/>
+        </w:tabs>
+        <w:ind w:left="2836" w:hanging="283"/>
+      </w:pPr>
+      <w:rPr/>
+    </w:lvl>
+    <w:lvl w:ilvl="4">
+      <w:start w:val="1"/>
+      <w:numFmt w:val="decimal"/>
+      <w:lvlText w:val="%5."/>
+      <w:lvlJc w:val="left"/>
+      <w:pPr>
+        <w:tabs>
+          <w:tab w:val="num" w:pos="3545"/>
+        </w:tabs>
+        <w:ind w:left="3545" w:hanging="283"/>
+      </w:pPr>
+      <w:rPr/>
+    </w:lvl>
+    <w:lvl w:ilvl="5">
+      <w:start w:val="1"/>
+      <w:numFmt w:val="decimal"/>
+      <w:lvlText w:val="%6."/>
+      <w:lvlJc w:val="left"/>
+      <w:pPr>
+        <w:tabs>
+          <w:tab w:val="num" w:pos="4254"/>
+        </w:tabs>
+        <w:ind w:left="4254" w:hanging="283"/>
+      </w:pPr>
+      <w:rPr/>
+    </w:lvl>
+    <w:lvl w:ilvl="6">
+      <w:start w:val="1"/>
+      <w:numFmt w:val="decimal"/>
+      <w:lvlText w:val="%7."/>
+      <w:lvlJc w:val="left"/>
+      <w:pPr>
+        <w:tabs>
+          <w:tab w:val="num" w:pos="4963"/>
+        </w:tabs>
+        <w:ind w:left="4963" w:hanging="283"/>
+      </w:pPr>
+      <w:rPr/>
+    </w:lvl>
+    <w:lvl w:ilvl="7">
+      <w:start w:val="1"/>
+      <w:numFmt w:val="decimal"/>
+      <w:lvlText w:val="%8."/>
+      <w:lvlJc w:val="left"/>
+      <w:pPr>
+        <w:tabs>
+          <w:tab w:val="num" w:pos="5672"/>
+        </w:tabs>
+        <w:ind w:left="5672" w:hanging="283"/>
+      </w:pPr>
+      <w:rPr/>
+    </w:lvl>
+    <w:lvl w:ilvl="8">
+      <w:start w:val="1"/>
+      <w:numFmt w:val="decimal"/>
+      <w:lvlText w:val="%9."/>
+      <w:lvlJc w:val="left"/>
+      <w:pPr>
+        <w:tabs>
+          <w:tab w:val="num" w:pos="6381"/>
+        </w:tabs>
+        <w:ind w:left="6381" w:hanging="283"/>
+      </w:pPr>
+      <w:rPr/>
+    </w:lvl>
+  </w:abstractNum>
+  <w:abstractNum w:abstractNumId="6">
+    <w:lvl w:ilvl="0">
+      <w:start w:val="1"/>
+      <w:numFmt w:val="decimal"/>
+      <w:lvlText w:val="%1."/>
+      <w:lvlJc w:val="left"/>
+      <w:pPr>
+        <w:tabs>
+          <w:tab w:val="num" w:pos="709"/>
+        </w:tabs>
+        <w:ind w:left="709" w:hanging="283"/>
+      </w:pPr>
+      <w:rPr/>
+    </w:lvl>
+    <w:lvl w:ilvl="1">
+      <w:start w:val="1"/>
+      <w:numFmt w:val="decimal"/>
+      <w:lvlText w:val="%2."/>
+      <w:lvlJc w:val="left"/>
+      <w:pPr>
+        <w:tabs>
+          <w:tab w:val="num" w:pos="1418"/>
+        </w:tabs>
+        <w:ind w:left="1418" w:hanging="283"/>
+      </w:pPr>
+      <w:rPr/>
+    </w:lvl>
+    <w:lvl w:ilvl="2">
+      <w:start w:val="1"/>
+      <w:numFmt w:val="decimal"/>
+      <w:lvlText w:val="%3."/>
+      <w:lvlJc w:val="left"/>
+      <w:pPr>
+        <w:tabs>
+          <w:tab w:val="num" w:pos="2127"/>
+        </w:tabs>
+        <w:ind w:left="2127" w:hanging="283"/>
+      </w:pPr>
+      <w:rPr/>
+    </w:lvl>
+    <w:lvl w:ilvl="3">
+      <w:start w:val="1"/>
+      <w:numFmt w:val="decimal"/>
+      <w:lvlText w:val="%4."/>
+      <w:lvlJc w:val="left"/>
+      <w:pPr>
+        <w:tabs>
+          <w:tab w:val="num" w:pos="2836"/>
+        </w:tabs>
+        <w:ind w:left="2836" w:hanging="283"/>
+      </w:pPr>
+      <w:rPr/>
+    </w:lvl>
+    <w:lvl w:ilvl="4">
+      <w:start w:val="1"/>
+      <w:numFmt w:val="decimal"/>
+      <w:lvlText w:val="%5."/>
+      <w:lvlJc w:val="left"/>
+      <w:pPr>
+        <w:tabs>
+          <w:tab w:val="num" w:pos="3545"/>
+        </w:tabs>
+        <w:ind w:left="3545" w:hanging="283"/>
+      </w:pPr>
+      <w:rPr/>
+    </w:lvl>
+    <w:lvl w:ilvl="5">
+      <w:start w:val="1"/>
+      <w:numFmt w:val="decimal"/>
+      <w:lvlText w:val="%6."/>
+      <w:lvlJc w:val="left"/>
+      <w:pPr>
+        <w:tabs>
+          <w:tab w:val="num" w:pos="4254"/>
+        </w:tabs>
+        <w:ind w:left="4254" w:hanging="283"/>
+      </w:pPr>
+      <w:rPr/>
+    </w:lvl>
+    <w:lvl w:ilvl="6">
+      <w:start w:val="1"/>
+      <w:numFmt w:val="decimal"/>
+      <w:lvlText w:val="%7."/>
+      <w:lvlJc w:val="left"/>
+      <w:pPr>
+        <w:tabs>
+          <w:tab w:val="num" w:pos="4963"/>
+        </w:tabs>
+        <w:ind w:left="4963" w:hanging="283"/>
+      </w:pPr>
+      <w:rPr/>
+    </w:lvl>
+    <w:lvl w:ilvl="7">
+      <w:start w:val="1"/>
+      <w:numFmt w:val="decimal"/>
+      <w:lvlText w:val="%8."/>
+      <w:lvlJc w:val="left"/>
+      <w:pPr>
+        <w:tabs>
+          <w:tab w:val="num" w:pos="5672"/>
+        </w:tabs>
+        <w:ind w:left="5672" w:hanging="283"/>
+      </w:pPr>
+      <w:rPr/>
+    </w:lvl>
+    <w:lvl w:ilvl="8">
+      <w:start w:val="1"/>
+      <w:numFmt w:val="decimal"/>
+      <w:lvlText w:val="%9."/>
+      <w:lvlJc w:val="left"/>
+      <w:pPr>
+        <w:tabs>
+          <w:tab w:val="num" w:pos="6381"/>
+        </w:tabs>
+        <w:ind w:left="6381" w:hanging="283"/>
+      </w:pPr>
+      <w:rPr/>
+    </w:lvl>
+  </w:abstractNum>
+  <w:abstractNum w:abstractNumId="7">
+    <w:lvl w:ilvl="0">
+      <w:start w:val="1"/>
       <w:numFmt w:val="none"/>
       <w:suff w:val="nothing"/>
       <w:lvlText w:val=""/>
@@ -6140,6 +7401,7 @@
     </w:lvl>
     <w:lvl w:ilvl="3">
       <w:start w:val="1"/>
+      <w:pStyle w:val="Heading4"/>
       <w:numFmt w:val="none"/>
       <w:suff w:val="nothing"/>
       <w:lvlText w:val=""/>
@@ -6231,6 +7493,12 @@
   </w:num>
   <w:num w:numId="5">
     <w:abstractNumId w:val="5"/>
+  </w:num>
+  <w:num w:numId="6">
+    <w:abstractNumId w:val="6"/>
+  </w:num>
+  <w:num w:numId="7">
+    <w:abstractNumId w:val="7"/>
   </w:num>
 </w:numbering>
 </file>
@@ -6306,6 +7574,23 @@
       <w:bCs/>
       <w:sz w:val="28"/>
       <w:szCs w:val="28"/>
+    </w:rPr>
+  </w:style>
+  <w:style w:type="paragraph" w:styleId="Heading4">
+    <w:name w:val="Heading 4"/>
+    <w:basedOn w:val="Ttulo"/>
+    <w:next w:val="BodyText"/>
+    <w:qFormat/>
+    <w:pPr>
+      <w:spacing w:before="120" w:after="120"/>
+      <w:outlineLvl w:val="3"/>
+    </w:pPr>
+    <w:rPr>
+      <w:rFonts w:ascii="Liberation Serif" w:hAnsi="Liberation Serif" w:eastAsia="Segoe UI" w:cs="Tahoma"/>
+      <w:b/>
+      <w:bCs/>
+      <w:sz w:val="24"/>
+      <w:szCs w:val="24"/>
     </w:rPr>
   </w:style>
   <w:style w:type="character" w:styleId="DefaultParagraphFont" w:default="1">

</xml_diff>